<commit_message>
sync cyclic api docs
</commit_message>
<xml_diff>
--- a/Documentation/Registers.docx
+++ b/Documentation/Registers.docx
@@ -179,25 +179,7 @@
           <w:sz w:val="24"/>
           <w:szCs w:val="24"/>
         </w:rPr>
-        <w:t>“</w:t>
-      </w:r>
-      <w:proofErr w:type="spellStart"/>
-      <w:r>
-        <w:rPr>
-          <w:rFonts w:ascii="Source Sans Pro" w:hAnsi="Source Sans Pro"/>
-          <w:sz w:val="24"/>
-          <w:szCs w:val="24"/>
-        </w:rPr>
-        <w:t>i</w:t>
-      </w:r>
-      <w:proofErr w:type="spellEnd"/>
-      <w:r>
-        <w:rPr>
-          <w:rFonts w:ascii="Source Sans Pro" w:hAnsi="Source Sans Pro"/>
-          <w:sz w:val="24"/>
-          <w:szCs w:val="24"/>
-        </w:rPr>
-        <w:t xml:space="preserve">” is variable from 0 to </w:t>
+        <w:t xml:space="preserve">“i” is variable from 0 to </w:t>
       </w:r>
       <w:r>
         <w:rPr>
@@ -943,51 +925,15 @@
                 <w:sz w:val="24"/>
                 <w:szCs w:val="24"/>
               </w:rPr>
-              <w:t>[</w:t>
-            </w:r>
-            <w:proofErr w:type="spellStart"/>
-            <w:r>
-              <w:rPr>
-                <w:rFonts w:ascii="Source Sans Pro" w:hAnsi="Source Sans Pro"/>
-                <w:sz w:val="24"/>
-                <w:szCs w:val="24"/>
-              </w:rPr>
-              <w:t>i</w:t>
-            </w:r>
-            <w:proofErr w:type="spellEnd"/>
-            <w:r>
-              <w:rPr>
-                <w:rFonts w:ascii="Source Sans Pro" w:hAnsi="Source Sans Pro"/>
-                <w:sz w:val="24"/>
-                <w:szCs w:val="24"/>
-              </w:rPr>
-              <w:t xml:space="preserve">] </w:t>
-            </w:r>
-            <w:r>
-              <w:rPr>
-                <w:rFonts w:ascii="Source Sans Pro" w:hAnsi="Source Sans Pro"/>
-                <w:sz w:val="24"/>
-                <w:szCs w:val="24"/>
-              </w:rPr>
-              <w:t xml:space="preserve">corresponds to </w:t>
-            </w:r>
-            <w:proofErr w:type="spellStart"/>
-            <w:r>
-              <w:rPr>
-                <w:rFonts w:ascii="Source Sans Pro" w:hAnsi="Source Sans Pro"/>
-                <w:sz w:val="24"/>
-                <w:szCs w:val="24"/>
-              </w:rPr>
-              <w:t>i-th</w:t>
-            </w:r>
-            <w:proofErr w:type="spellEnd"/>
-            <w:r>
-              <w:rPr>
-                <w:rFonts w:ascii="Source Sans Pro" w:hAnsi="Source Sans Pro"/>
-                <w:sz w:val="24"/>
-                <w:szCs w:val="24"/>
-              </w:rPr>
-              <w:t xml:space="preserve"> LED</w:t>
+              <w:t xml:space="preserve">[i] </w:t>
+            </w:r>
+            <w:r>
+              <w:rPr>
+                <w:rFonts w:ascii="Source Sans Pro" w:hAnsi="Source Sans Pro"/>
+                <w:sz w:val="24"/>
+                <w:szCs w:val="24"/>
+              </w:rPr>
+              <w:t>corresponds to i-th LED</w:t>
             </w:r>
             <w:r>
               <w:rPr>
@@ -1152,43 +1098,7 @@
                 <w:sz w:val="24"/>
                 <w:szCs w:val="24"/>
               </w:rPr>
-              <w:t xml:space="preserve">Each </w:t>
-            </w:r>
-            <w:proofErr w:type="spellStart"/>
-            <w:r>
-              <w:rPr>
-                <w:rFonts w:ascii="Source Sans Pro" w:hAnsi="Source Sans Pro"/>
-                <w:sz w:val="24"/>
-                <w:szCs w:val="24"/>
-              </w:rPr>
-              <w:t>i-th</w:t>
-            </w:r>
-            <w:proofErr w:type="spellEnd"/>
-            <w:r>
-              <w:rPr>
-                <w:rFonts w:ascii="Source Sans Pro" w:hAnsi="Source Sans Pro"/>
-                <w:sz w:val="24"/>
-                <w:szCs w:val="24"/>
-              </w:rPr>
-              <w:t xml:space="preserve"> bit corresponds to </w:t>
-            </w:r>
-            <w:proofErr w:type="spellStart"/>
-            <w:r>
-              <w:rPr>
-                <w:rFonts w:ascii="Source Sans Pro" w:hAnsi="Source Sans Pro"/>
-                <w:sz w:val="24"/>
-                <w:szCs w:val="24"/>
-              </w:rPr>
-              <w:t>i-th</w:t>
-            </w:r>
-            <w:proofErr w:type="spellEnd"/>
-            <w:r>
-              <w:rPr>
-                <w:rFonts w:ascii="Source Sans Pro" w:hAnsi="Source Sans Pro"/>
-                <w:sz w:val="24"/>
-                <w:szCs w:val="24"/>
-              </w:rPr>
-              <w:t xml:space="preserve"> LED. </w:t>
+              <w:t xml:space="preserve">Each i-th bit corresponds to i-th LED. </w:t>
             </w:r>
             <w:r>
               <w:rPr>
@@ -1368,43 +1278,7 @@
                 <w:sz w:val="24"/>
                 <w:szCs w:val="24"/>
               </w:rPr>
-              <w:t xml:space="preserve">Each </w:t>
-            </w:r>
-            <w:proofErr w:type="spellStart"/>
-            <w:r>
-              <w:rPr>
-                <w:rFonts w:ascii="Source Sans Pro" w:hAnsi="Source Sans Pro"/>
-                <w:sz w:val="24"/>
-                <w:szCs w:val="24"/>
-              </w:rPr>
-              <w:t>i-th</w:t>
-            </w:r>
-            <w:proofErr w:type="spellEnd"/>
-            <w:r>
-              <w:rPr>
-                <w:rFonts w:ascii="Source Sans Pro" w:hAnsi="Source Sans Pro"/>
-                <w:sz w:val="24"/>
-                <w:szCs w:val="24"/>
-              </w:rPr>
-              <w:t xml:space="preserve"> bit corresponds to </w:t>
-            </w:r>
-            <w:proofErr w:type="spellStart"/>
-            <w:r>
-              <w:rPr>
-                <w:rFonts w:ascii="Source Sans Pro" w:hAnsi="Source Sans Pro"/>
-                <w:sz w:val="24"/>
-                <w:szCs w:val="24"/>
-              </w:rPr>
-              <w:t>i-th</w:t>
-            </w:r>
-            <w:proofErr w:type="spellEnd"/>
-            <w:r>
-              <w:rPr>
-                <w:rFonts w:ascii="Source Sans Pro" w:hAnsi="Source Sans Pro"/>
-                <w:sz w:val="24"/>
-                <w:szCs w:val="24"/>
-              </w:rPr>
-              <w:t xml:space="preserve"> LED. </w:t>
+              <w:t xml:space="preserve">Each i-th bit corresponds to i-th LED. </w:t>
             </w:r>
             <w:r>
               <w:rPr>
@@ -1552,43 +1426,7 @@
                 <w:sz w:val="24"/>
                 <w:szCs w:val="24"/>
               </w:rPr>
-              <w:t xml:space="preserve">Each </w:t>
-            </w:r>
-            <w:proofErr w:type="spellStart"/>
-            <w:r>
-              <w:rPr>
-                <w:rFonts w:ascii="Source Sans Pro" w:hAnsi="Source Sans Pro"/>
-                <w:sz w:val="24"/>
-                <w:szCs w:val="24"/>
-              </w:rPr>
-              <w:t>i-th</w:t>
-            </w:r>
-            <w:proofErr w:type="spellEnd"/>
-            <w:r>
-              <w:rPr>
-                <w:rFonts w:ascii="Source Sans Pro" w:hAnsi="Source Sans Pro"/>
-                <w:sz w:val="24"/>
-                <w:szCs w:val="24"/>
-              </w:rPr>
-              <w:t xml:space="preserve"> bit corresponds to </w:t>
-            </w:r>
-            <w:proofErr w:type="spellStart"/>
-            <w:r>
-              <w:rPr>
-                <w:rFonts w:ascii="Source Sans Pro" w:hAnsi="Source Sans Pro"/>
-                <w:sz w:val="24"/>
-                <w:szCs w:val="24"/>
-              </w:rPr>
-              <w:t>i-th</w:t>
-            </w:r>
-            <w:proofErr w:type="spellEnd"/>
-            <w:r>
-              <w:rPr>
-                <w:rFonts w:ascii="Source Sans Pro" w:hAnsi="Source Sans Pro"/>
-                <w:sz w:val="24"/>
-                <w:szCs w:val="24"/>
-              </w:rPr>
-              <w:t xml:space="preserve"> LED. </w:t>
+              <w:t xml:space="preserve">Each i-th bit corresponds to i-th LED. </w:t>
             </w:r>
             <w:r>
               <w:rPr>
@@ -1740,28 +1578,7 @@
           <w:szCs w:val="24"/>
         </w:rPr>
         <w:tab/>
-      </w:r>
-      <w:proofErr w:type="spellStart"/>
-      <w:r>
-        <w:rPr>
-          <w:rFonts w:ascii="Source Sans Pro" w:hAnsi="Source Sans Pro"/>
-          <w:b/>
-          <w:bCs/>
-          <w:sz w:val="24"/>
-          <w:szCs w:val="24"/>
-        </w:rPr>
-        <w:t>RESET_Value</w:t>
-      </w:r>
-      <w:proofErr w:type="spellEnd"/>
-      <w:r>
-        <w:rPr>
-          <w:rFonts w:ascii="Source Sans Pro" w:hAnsi="Source Sans Pro"/>
-          <w:b/>
-          <w:bCs/>
-          <w:sz w:val="24"/>
-          <w:szCs w:val="24"/>
-        </w:rPr>
-        <w:t>: 0b00000000</w:t>
+        <w:t>RESET_Value: 0b00000000</w:t>
       </w:r>
     </w:p>
     <w:tbl>
@@ -2039,18 +1856,8 @@
                 <w:sz w:val="24"/>
                 <w:szCs w:val="24"/>
               </w:rPr>
-              <w:t xml:space="preserve"> is </w:t>
-            </w:r>
-            <w:proofErr w:type="gramStart"/>
-            <w:r>
-              <w:rPr>
-                <w:rFonts w:ascii="Source Sans Pro" w:hAnsi="Source Sans Pro"/>
-                <w:sz w:val="24"/>
-                <w:szCs w:val="24"/>
-              </w:rPr>
-              <w:t>happening</w:t>
-            </w:r>
-            <w:proofErr w:type="gramEnd"/>
+              <w:t xml:space="preserve"> is happening</w:t>
+            </w:r>
           </w:p>
           <w:p>
             <w:pPr>
@@ -2141,7 +1948,6 @@
                 <w:lang w:val="de-DE"/>
               </w:rPr>
             </w:pPr>
-            <w:proofErr w:type="spellStart"/>
             <w:r>
               <w:rPr>
                 <w:rFonts w:ascii="Source Sans Pro" w:hAnsi="Source Sans Pro"/>
@@ -2151,7 +1957,6 @@
               </w:rPr>
               <w:t>rw</w:t>
             </w:r>
-            <w:proofErr w:type="spellEnd"/>
           </w:p>
         </w:tc>
         <w:tc>
@@ -2231,18 +2036,8 @@
                 <w:sz w:val="24"/>
                 <w:szCs w:val="24"/>
               </w:rPr>
-              <w:t xml:space="preserve"> </w:t>
-            </w:r>
-            <w:proofErr w:type="gramStart"/>
-            <w:r>
-              <w:rPr>
-                <w:rFonts w:ascii="Source Sans Pro" w:hAnsi="Source Sans Pro"/>
-                <w:sz w:val="24"/>
-                <w:szCs w:val="24"/>
-              </w:rPr>
-              <w:t>source</w:t>
-            </w:r>
-            <w:proofErr w:type="gramEnd"/>
+              <w:t xml:space="preserve"> source</w:t>
+            </w:r>
           </w:p>
           <w:p>
             <w:pPr>
@@ -2328,7 +2123,6 @@
                 <w:szCs w:val="24"/>
               </w:rPr>
             </w:pPr>
-            <w:proofErr w:type="spellStart"/>
             <w:r>
               <w:rPr>
                 <w:rFonts w:ascii="Source Sans Pro" w:hAnsi="Source Sans Pro"/>
@@ -2337,7 +2131,6 @@
               </w:rPr>
               <w:t>rw</w:t>
             </w:r>
-            <w:proofErr w:type="spellEnd"/>
           </w:p>
         </w:tc>
         <w:tc>
@@ -2429,45 +2222,25 @@
                 <w:sz w:val="24"/>
                 <w:szCs w:val="24"/>
               </w:rPr>
-              <w:t xml:space="preserve"> command as long as LOOP is </w:t>
-            </w:r>
-            <w:proofErr w:type="gramStart"/>
-            <w:r>
-              <w:rPr>
-                <w:rFonts w:ascii="Source Sans Pro" w:hAnsi="Source Sans Pro"/>
-                <w:sz w:val="24"/>
-                <w:szCs w:val="24"/>
-              </w:rPr>
-              <w:t>activated</w:t>
-            </w:r>
-            <w:proofErr w:type="gramEnd"/>
-          </w:p>
-          <w:p>
-            <w:pPr>
-              <w:rPr>
-                <w:rFonts w:ascii="Source Sans Pro" w:hAnsi="Source Sans Pro"/>
-                <w:sz w:val="24"/>
-                <w:szCs w:val="24"/>
-              </w:rPr>
-            </w:pPr>
-            <w:r>
-              <w:rPr>
-                <w:rFonts w:ascii="Source Sans Pro" w:hAnsi="Source Sans Pro"/>
-                <w:sz w:val="24"/>
-                <w:szCs w:val="24"/>
-              </w:rPr>
-              <w:t xml:space="preserve">0b – deactivates loop. Transmission starts happening only once for each ST </w:t>
-            </w:r>
-            <w:proofErr w:type="gramStart"/>
-            <w:r>
-              <w:rPr>
-                <w:rFonts w:ascii="Source Sans Pro" w:hAnsi="Source Sans Pro"/>
-                <w:sz w:val="24"/>
-                <w:szCs w:val="24"/>
-              </w:rPr>
-              <w:t>command</w:t>
-            </w:r>
-            <w:proofErr w:type="gramEnd"/>
+              <w:t xml:space="preserve"> command as long as LOOP is activated</w:t>
+            </w:r>
+          </w:p>
+          <w:p>
+            <w:pPr>
+              <w:rPr>
+                <w:rFonts w:ascii="Source Sans Pro" w:hAnsi="Source Sans Pro"/>
+                <w:sz w:val="24"/>
+                <w:szCs w:val="24"/>
+              </w:rPr>
+            </w:pPr>
+            <w:r>
+              <w:rPr>
+                <w:rFonts w:ascii="Source Sans Pro" w:hAnsi="Source Sans Pro"/>
+                <w:sz w:val="24"/>
+                <w:szCs w:val="24"/>
+              </w:rPr>
+              <w:t>0b – deactivates loop. Transmission starts happening only once for each ST command</w:t>
+            </w:r>
           </w:p>
           <w:p>
             <w:pPr>
@@ -2724,41 +2497,8 @@
           <w:szCs w:val="24"/>
         </w:rPr>
         <w:tab/>
-      </w:r>
-      <w:proofErr w:type="spellStart"/>
-      <w:r>
-        <w:rPr>
-          <w:rFonts w:ascii="Source Sans Pro" w:hAnsi="Source Sans Pro"/>
-          <w:b/>
-          <w:bCs/>
-          <w:sz w:val="24"/>
-          <w:szCs w:val="24"/>
-        </w:rPr>
-        <w:t>RESET_Value</w:t>
-      </w:r>
-      <w:proofErr w:type="spellEnd"/>
-      <w:r>
-        <w:rPr>
-          <w:rFonts w:ascii="Source Sans Pro" w:hAnsi="Source Sans Pro"/>
-          <w:b/>
-          <w:bCs/>
-          <w:sz w:val="24"/>
-          <w:szCs w:val="24"/>
-        </w:rPr>
-        <w:t xml:space="preserve">: </w:t>
-      </w:r>
-      <w:proofErr w:type="gramStart"/>
-      <w:r>
-        <w:rPr>
-          <w:rFonts w:ascii="Source Sans Pro" w:hAnsi="Source Sans Pro"/>
-          <w:b/>
-          <w:bCs/>
-          <w:sz w:val="24"/>
-          <w:szCs w:val="24"/>
-        </w:rPr>
-        <w:t>0b00000000</w:t>
-      </w:r>
-      <w:proofErr w:type="gramEnd"/>
+        <w:t>RESET_Value: 0b00000000</w:t>
+      </w:r>
     </w:p>
     <w:tbl>
       <w:tblPr>
@@ -2948,7 +2688,6 @@
                 <w:lang w:val="de-DE"/>
               </w:rPr>
             </w:pPr>
-            <w:proofErr w:type="spellStart"/>
             <w:r>
               <w:rPr>
                 <w:rFonts w:ascii="Source Sans Pro" w:hAnsi="Source Sans Pro"/>
@@ -2958,7 +2697,6 @@
               </w:rPr>
               <w:t>wh</w:t>
             </w:r>
-            <w:proofErr w:type="spellEnd"/>
           </w:p>
         </w:tc>
         <w:tc>
@@ -3005,47 +2743,24 @@
               </w:rPr>
             </w:pPr>
             <w:r>
-              <w:t xml:space="preserve">This bit is set by software and automatically cleared by </w:t>
-            </w:r>
-            <w:proofErr w:type="gramStart"/>
-            <w:r>
-              <w:t>hardware</w:t>
-            </w:r>
-            <w:proofErr w:type="gramEnd"/>
-          </w:p>
-          <w:p>
-            <w:pPr>
-              <w:rPr>
-                <w:rFonts w:ascii="Source Sans Pro" w:hAnsi="Source Sans Pro"/>
-                <w:sz w:val="24"/>
-                <w:szCs w:val="24"/>
-              </w:rPr>
-            </w:pPr>
-            <w:r>
-              <w:rPr>
-                <w:rFonts w:ascii="Source Sans Pro" w:hAnsi="Source Sans Pro"/>
-                <w:sz w:val="24"/>
-                <w:szCs w:val="24"/>
-              </w:rPr>
-              <w:t xml:space="preserve">0b – takes no </w:t>
-            </w:r>
-            <w:proofErr w:type="gramStart"/>
-            <w:r>
-              <w:rPr>
-                <w:rFonts w:ascii="Source Sans Pro" w:hAnsi="Source Sans Pro"/>
-                <w:sz w:val="24"/>
-                <w:szCs w:val="24"/>
-              </w:rPr>
-              <w:t>effect</w:t>
-            </w:r>
-            <w:proofErr w:type="gramEnd"/>
-            <w:r>
-              <w:rPr>
-                <w:rFonts w:ascii="Source Sans Pro" w:hAnsi="Source Sans Pro"/>
-                <w:sz w:val="24"/>
-                <w:szCs w:val="24"/>
-              </w:rPr>
-              <w:t xml:space="preserve"> </w:t>
+              <w:t>This bit is set by software and automatically cleared by hardware</w:t>
+            </w:r>
+          </w:p>
+          <w:p>
+            <w:pPr>
+              <w:rPr>
+                <w:rFonts w:ascii="Source Sans Pro" w:hAnsi="Source Sans Pro"/>
+                <w:sz w:val="24"/>
+                <w:szCs w:val="24"/>
+              </w:rPr>
+            </w:pPr>
+            <w:r>
+              <w:rPr>
+                <w:rFonts w:ascii="Source Sans Pro" w:hAnsi="Source Sans Pro"/>
+                <w:sz w:val="24"/>
+                <w:szCs w:val="24"/>
+              </w:rPr>
+              <w:t xml:space="preserve">0b – takes no effect </w:t>
             </w:r>
           </w:p>
           <w:p>
@@ -3078,7 +2793,6 @@
                 <w:rFonts w:ascii="Source Sans Pro" w:hAnsi="Source Sans Pro"/>
                 <w:sz w:val="24"/>
                 <w:szCs w:val="24"/>
-                <w:lang w:val="de-DE"/>
               </w:rPr>
             </w:pPr>
             <w:r>
@@ -3102,6 +2816,123 @@
                 <w:rFonts w:ascii="Source Sans Pro" w:hAnsi="Source Sans Pro"/>
                 <w:sz w:val="24"/>
                 <w:szCs w:val="24"/>
+              </w:rPr>
+            </w:pPr>
+            <w:r>
+              <w:rPr>
+                <w:rFonts w:ascii="Source Sans Pro" w:hAnsi="Source Sans Pro"/>
+                <w:sz w:val="24"/>
+                <w:szCs w:val="24"/>
+                <w:lang w:val="de-DE"/>
+              </w:rPr>
+              <w:t>6</w:t>
+            </w:r>
+            <w:r>
+              <w:rPr>
+                <w:rFonts w:ascii="Source Sans Pro" w:hAnsi="Source Sans Pro"/>
+                <w:sz w:val="24"/>
+                <w:szCs w:val="24"/>
+                <w:lang w:val="de-DE"/>
+              </w:rPr>
+              <w:t>:1</w:t>
+            </w:r>
+          </w:p>
+        </w:tc>
+        <w:tc>
+          <w:tcPr>
+            <w:tcW w:w="1260" w:type="dxa"/>
+          </w:tcPr>
+          <w:p>
+            <w:pPr>
+              <w:rPr>
+                <w:rFonts w:ascii="Source Sans Pro" w:hAnsi="Source Sans Pro"/>
+                <w:sz w:val="24"/>
+                <w:szCs w:val="24"/>
+              </w:rPr>
+            </w:pPr>
+            <w:r>
+              <w:rPr>
+                <w:rFonts w:ascii="Source Sans Pro" w:hAnsi="Source Sans Pro"/>
+                <w:sz w:val="24"/>
+                <w:szCs w:val="24"/>
+                <w:lang w:val="de-DE"/>
+              </w:rPr>
+              <w:t>r</w:t>
+            </w:r>
+          </w:p>
+        </w:tc>
+        <w:tc>
+          <w:tcPr>
+            <w:tcW w:w="4071" w:type="dxa"/>
+          </w:tcPr>
+          <w:p>
+            <w:pPr>
+              <w:rPr>
+                <w:rFonts w:ascii="Source Sans Pro" w:hAnsi="Source Sans Pro"/>
+                <w:b/>
+                <w:bCs/>
+                <w:sz w:val="24"/>
+                <w:szCs w:val="24"/>
+              </w:rPr>
+            </w:pPr>
+            <w:r>
+              <w:rPr>
+                <w:rFonts w:ascii="Source Sans Pro" w:hAnsi="Source Sans Pro"/>
+                <w:b/>
+                <w:bCs/>
+                <w:sz w:val="24"/>
+                <w:szCs w:val="24"/>
+                <w:lang w:val="de-DE"/>
+              </w:rPr>
+              <w:t>Reserved</w:t>
+            </w:r>
+          </w:p>
+        </w:tc>
+      </w:tr>
+      <w:tr>
+        <w:tc>
+          <w:tcPr>
+            <w:tcW w:w="2254" w:type="dxa"/>
+          </w:tcPr>
+          <w:p>
+            <w:pPr>
+              <w:rPr>
+                <w:rFonts w:ascii="Source Sans Pro" w:hAnsi="Source Sans Pro"/>
+                <w:sz w:val="24"/>
+                <w:szCs w:val="24"/>
+                <w:lang w:val="de-DE"/>
+              </w:rPr>
+            </w:pPr>
+            <w:r>
+              <w:rPr>
+                <w:rFonts w:ascii="Source Sans Pro" w:hAnsi="Source Sans Pro"/>
+                <w:sz w:val="24"/>
+                <w:szCs w:val="24"/>
+                <w:lang w:val="de-DE"/>
+              </w:rPr>
+              <w:t>SYNC_</w:t>
+            </w:r>
+            <w:r>
+              <w:rPr>
+                <w:rFonts w:ascii="Source Sans Pro" w:hAnsi="Source Sans Pro"/>
+                <w:sz w:val="24"/>
+                <w:szCs w:val="24"/>
+                <w:lang w:val="de-DE"/>
+              </w:rPr>
+              <w:t>ST</w:t>
+            </w:r>
+          </w:p>
+        </w:tc>
+        <w:tc>
+          <w:tcPr>
+            <w:tcW w:w="1431" w:type="dxa"/>
+          </w:tcPr>
+          <w:p>
+            <w:pPr>
+              <w:rPr>
+                <w:rFonts w:ascii="Source Sans Pro" w:hAnsi="Source Sans Pro"/>
+                <w:sz w:val="24"/>
+                <w:szCs w:val="24"/>
                 <w:lang w:val="de-DE"/>
               </w:rPr>
             </w:pPr>
@@ -3114,15 +2945,6 @@
               </w:rPr>
               <w:t>7</w:t>
             </w:r>
-            <w:r>
-              <w:rPr>
-                <w:rFonts w:ascii="Source Sans Pro" w:hAnsi="Source Sans Pro"/>
-                <w:sz w:val="24"/>
-                <w:szCs w:val="24"/>
-                <w:lang w:val="de-DE"/>
-              </w:rPr>
-              <w:t>:1</w:t>
-            </w:r>
           </w:p>
         </w:tc>
         <w:tc>
@@ -3145,7 +2967,7 @@
                 <w:szCs w:val="24"/>
                 <w:lang w:val="de-DE"/>
               </w:rPr>
-              <w:t>r</w:t>
+              <w:t>wh</w:t>
             </w:r>
           </w:p>
         </w:tc>
@@ -3161,19 +2983,103 @@
                 <w:bCs/>
                 <w:sz w:val="24"/>
                 <w:szCs w:val="24"/>
-                <w:lang w:val="de-DE"/>
-              </w:rPr>
-            </w:pPr>
-            <w:r>
-              <w:rPr>
-                <w:rFonts w:ascii="Source Sans Pro" w:hAnsi="Source Sans Pro"/>
-                <w:b/>
-                <w:bCs/>
-                <w:sz w:val="24"/>
-                <w:szCs w:val="24"/>
-                <w:lang w:val="de-DE"/>
-              </w:rPr>
-              <w:t>Reserved</w:t>
+              </w:rPr>
+            </w:pPr>
+            <w:r>
+              <w:rPr>
+                <w:rFonts w:ascii="Source Sans Pro" w:hAnsi="Source Sans Pro"/>
+                <w:b/>
+                <w:bCs/>
+                <w:sz w:val="24"/>
+                <w:szCs w:val="24"/>
+              </w:rPr>
+              <w:t>Start</w:t>
+            </w:r>
+            <w:r>
+              <w:rPr>
+                <w:rFonts w:ascii="Source Sans Pro" w:hAnsi="Source Sans Pro"/>
+                <w:b/>
+                <w:bCs/>
+                <w:sz w:val="24"/>
+                <w:szCs w:val="24"/>
+              </w:rPr>
+              <w:t xml:space="preserve"> synchronous</w:t>
+            </w:r>
+            <w:r>
+              <w:rPr>
+                <w:rFonts w:ascii="Source Sans Pro" w:hAnsi="Source Sans Pro"/>
+                <w:b/>
+                <w:bCs/>
+                <w:sz w:val="24"/>
+                <w:szCs w:val="24"/>
+              </w:rPr>
+              <w:t xml:space="preserve"> transmission command</w:t>
+            </w:r>
+            <w:r>
+              <w:rPr>
+                <w:rFonts w:ascii="Source Sans Pro" w:hAnsi="Source Sans Pro"/>
+                <w:b/>
+                <w:bCs/>
+                <w:sz w:val="24"/>
+                <w:szCs w:val="24"/>
+              </w:rPr>
+              <w:t>.</w:t>
+            </w:r>
+          </w:p>
+          <w:p>
+            <w:pPr>
+              <w:rPr>
+                <w:rFonts w:ascii="Source Sans Pro" w:hAnsi="Source Sans Pro"/>
+                <w:sz w:val="24"/>
+                <w:szCs w:val="24"/>
+              </w:rPr>
+            </w:pPr>
+            <w:r>
+              <w:t>This bit is set by software and automatically cleared by hardware</w:t>
+            </w:r>
+          </w:p>
+          <w:p>
+            <w:pPr>
+              <w:rPr>
+                <w:rFonts w:ascii="Source Sans Pro" w:hAnsi="Source Sans Pro"/>
+                <w:sz w:val="24"/>
+                <w:szCs w:val="24"/>
+              </w:rPr>
+            </w:pPr>
+            <w:r>
+              <w:rPr>
+                <w:rFonts w:ascii="Source Sans Pro" w:hAnsi="Source Sans Pro"/>
+                <w:sz w:val="24"/>
+                <w:szCs w:val="24"/>
+              </w:rPr>
+              <w:t xml:space="preserve">0b – takes no effect </w:t>
+            </w:r>
+          </w:p>
+          <w:p>
+            <w:pPr>
+              <w:rPr>
+                <w:rFonts w:ascii="Source Sans Pro" w:hAnsi="Source Sans Pro"/>
+                <w:b/>
+                <w:bCs/>
+                <w:sz w:val="24"/>
+                <w:szCs w:val="24"/>
+              </w:rPr>
+            </w:pPr>
+            <w:r>
+              <w:rPr>
+                <w:rFonts w:ascii="Source Sans Pro" w:hAnsi="Source Sans Pro"/>
+                <w:sz w:val="24"/>
+                <w:szCs w:val="24"/>
+              </w:rPr>
+              <w:t xml:space="preserve">1b – </w:t>
+            </w:r>
+            <w:r>
+              <w:rPr>
+                <w:rFonts w:ascii="Source Sans Pro" w:hAnsi="Source Sans Pro"/>
+                <w:sz w:val="24"/>
+                <w:szCs w:val="24"/>
+              </w:rPr>
+              <w:t>sets the EXT_ST transmission signal to 1</w:t>
             </w:r>
           </w:p>
         </w:tc>
@@ -3237,28 +3143,7 @@
           <w:szCs w:val="24"/>
         </w:rPr>
         <w:tab/>
-      </w:r>
-      <w:proofErr w:type="spellStart"/>
-      <w:r>
-        <w:rPr>
-          <w:rFonts w:ascii="Source Sans Pro" w:hAnsi="Source Sans Pro"/>
-          <w:b/>
-          <w:bCs/>
-          <w:sz w:val="24"/>
-          <w:szCs w:val="24"/>
-        </w:rPr>
-        <w:t>RESET_Value</w:t>
-      </w:r>
-      <w:proofErr w:type="spellEnd"/>
-      <w:r>
-        <w:rPr>
-          <w:rFonts w:ascii="Source Sans Pro" w:hAnsi="Source Sans Pro"/>
-          <w:b/>
-          <w:bCs/>
-          <w:sz w:val="24"/>
-          <w:szCs w:val="24"/>
-        </w:rPr>
-        <w:t>: 0b10000000</w:t>
+        <w:t>RESET_Value: 0b10000000</w:t>
       </w:r>
     </w:p>
     <w:tbl>
@@ -3446,7 +3331,6 @@
                 <w:lang w:val="de-DE"/>
               </w:rPr>
             </w:pPr>
-            <w:proofErr w:type="spellStart"/>
             <w:r>
               <w:rPr>
                 <w:rFonts w:ascii="Source Sans Pro" w:hAnsi="Source Sans Pro"/>
@@ -3456,7 +3340,6 @@
               </w:rPr>
               <w:t>rw</w:t>
             </w:r>
-            <w:proofErr w:type="spellEnd"/>
           </w:p>
         </w:tc>
         <w:tc>
@@ -3508,18 +3391,9 @@
                 <w:sz w:val="24"/>
                 <w:szCs w:val="24"/>
               </w:rPr>
-              <w:t xml:space="preserve">0b – global brightness is </w:t>
-            </w:r>
-            <w:proofErr w:type="gramStart"/>
-            <w:r>
-              <w:rPr>
-                <w:rFonts w:ascii="Source Sans Pro" w:hAnsi="Source Sans Pro"/>
-                <w:sz w:val="24"/>
-                <w:szCs w:val="24"/>
-              </w:rPr>
-              <w:t>used</w:t>
-            </w:r>
-            <w:proofErr w:type="gramEnd"/>
+              <w:lastRenderedPageBreak/>
+              <w:t>0b – global brightness is used</w:t>
+            </w:r>
           </w:p>
           <w:p>
             <w:pPr>
@@ -3559,6 +3433,7 @@
                 <w:sz w:val="24"/>
                 <w:szCs w:val="24"/>
               </w:rPr>
+              <w:lastRenderedPageBreak/>
               <w:t>RES</w:t>
             </w:r>
           </w:p>
@@ -3693,7 +3568,6 @@
                 <w:szCs w:val="24"/>
               </w:rPr>
             </w:pPr>
-            <w:proofErr w:type="spellStart"/>
             <w:r>
               <w:rPr>
                 <w:rFonts w:ascii="Source Sans Pro" w:hAnsi="Source Sans Pro"/>
@@ -3702,7 +3576,6 @@
               </w:rPr>
               <w:t>rw</w:t>
             </w:r>
-            <w:proofErr w:type="spellEnd"/>
           </w:p>
         </w:tc>
         <w:tc>
@@ -3802,7 +3675,6 @@
           <w:sz w:val="24"/>
           <w:szCs w:val="24"/>
         </w:rPr>
-        <w:lastRenderedPageBreak/>
         <w:t xml:space="preserve">Interrupt </w:t>
       </w:r>
       <w:r>
@@ -3914,28 +3786,7 @@
           <w:szCs w:val="24"/>
         </w:rPr>
         <w:tab/>
-      </w:r>
-      <w:proofErr w:type="spellStart"/>
-      <w:r>
-        <w:rPr>
-          <w:rFonts w:ascii="Source Sans Pro" w:hAnsi="Source Sans Pro"/>
-          <w:b/>
-          <w:bCs/>
-          <w:sz w:val="24"/>
-          <w:szCs w:val="24"/>
-        </w:rPr>
-        <w:t>RESET_Value</w:t>
-      </w:r>
-      <w:proofErr w:type="spellEnd"/>
-      <w:r>
-        <w:rPr>
-          <w:rFonts w:ascii="Source Sans Pro" w:hAnsi="Source Sans Pro"/>
-          <w:b/>
-          <w:bCs/>
-          <w:sz w:val="24"/>
-          <w:szCs w:val="24"/>
-        </w:rPr>
-        <w:t>: 0b00000000</w:t>
+        <w:t>RESET_Value: 0b00000000</w:t>
       </w:r>
     </w:p>
     <w:tbl>
@@ -4126,7 +3977,6 @@
                 <w:lang w:val="de-DE"/>
               </w:rPr>
             </w:pPr>
-            <w:proofErr w:type="spellStart"/>
             <w:r>
               <w:rPr>
                 <w:rFonts w:ascii="Source Sans Pro" w:hAnsi="Source Sans Pro"/>
@@ -4136,7 +3986,6 @@
               </w:rPr>
               <w:t>rw</w:t>
             </w:r>
-            <w:proofErr w:type="spellEnd"/>
           </w:p>
         </w:tc>
         <w:tc>
@@ -4161,29 +4010,7 @@
                 <w:sz w:val="24"/>
                 <w:szCs w:val="24"/>
               </w:rPr>
-              <w:t xml:space="preserve">Transmission </w:t>
-            </w:r>
-            <w:proofErr w:type="gramStart"/>
-            <w:r>
-              <w:rPr>
-                <w:rFonts w:ascii="Source Sans Pro" w:hAnsi="Source Sans Pro"/>
-                <w:b/>
-                <w:bCs/>
-                <w:sz w:val="24"/>
-                <w:szCs w:val="24"/>
-              </w:rPr>
-              <w:t>interrupt</w:t>
-            </w:r>
-            <w:proofErr w:type="gramEnd"/>
-            <w:r>
-              <w:rPr>
-                <w:rFonts w:ascii="Source Sans Pro" w:hAnsi="Source Sans Pro"/>
-                <w:b/>
-                <w:bCs/>
-                <w:sz w:val="24"/>
-                <w:szCs w:val="24"/>
-              </w:rPr>
-              <w:t xml:space="preserve"> enable</w:t>
+              <w:t>Transmission interrupt enable</w:t>
             </w:r>
             <w:r>
               <w:rPr>
@@ -4210,18 +4037,8 @@
                 <w:sz w:val="24"/>
                 <w:szCs w:val="24"/>
               </w:rPr>
-              <w:t xml:space="preserve">0b – interrupt </w:t>
-            </w:r>
-            <w:proofErr w:type="gramStart"/>
-            <w:r>
-              <w:rPr>
-                <w:rFonts w:ascii="Source Sans Pro" w:hAnsi="Source Sans Pro"/>
-                <w:sz w:val="24"/>
-                <w:szCs w:val="24"/>
-              </w:rPr>
-              <w:t>disabled</w:t>
-            </w:r>
-            <w:proofErr w:type="gramEnd"/>
+              <w:t>0b – interrupt disabled</w:t>
+            </w:r>
           </w:p>
           <w:p>
             <w:pPr>
@@ -4358,40 +4175,25 @@
               </w:rPr>
             </w:pPr>
             <w:r>
-              <w:t xml:space="preserve">This bit is set by software and automatically cleared by </w:t>
-            </w:r>
-            <w:proofErr w:type="gramStart"/>
-            <w:r>
-              <w:t>hardware</w:t>
-            </w:r>
-            <w:proofErr w:type="gramEnd"/>
-          </w:p>
-          <w:p>
-            <w:pPr>
-              <w:rPr>
-                <w:rFonts w:ascii="Source Sans Pro" w:hAnsi="Source Sans Pro"/>
-                <w:sz w:val="24"/>
-                <w:szCs w:val="24"/>
-              </w:rPr>
-            </w:pPr>
-            <w:r>
-              <w:rPr>
-                <w:rFonts w:ascii="Source Sans Pro" w:hAnsi="Source Sans Pro"/>
-                <w:sz w:val="24"/>
-                <w:szCs w:val="24"/>
-              </w:rPr>
-              <w:t xml:space="preserve">0b – no interrupt </w:t>
-            </w:r>
-            <w:proofErr w:type="gramStart"/>
-            <w:r>
-              <w:rPr>
-                <w:rFonts w:ascii="Source Sans Pro" w:hAnsi="Source Sans Pro"/>
-                <w:sz w:val="24"/>
-                <w:szCs w:val="24"/>
-              </w:rPr>
-              <w:t>occurred</w:t>
-            </w:r>
-            <w:proofErr w:type="gramEnd"/>
+              <w:t>This bit is set by software and automatically cleared by hardware</w:t>
+            </w:r>
+          </w:p>
+          <w:p>
+            <w:pPr>
+              <w:rPr>
+                <w:rFonts w:ascii="Source Sans Pro" w:hAnsi="Source Sans Pro"/>
+                <w:sz w:val="24"/>
+                <w:szCs w:val="24"/>
+              </w:rPr>
+            </w:pPr>
+            <w:r>
+              <w:rPr>
+                <w:rFonts w:ascii="Source Sans Pro" w:hAnsi="Source Sans Pro"/>
+                <w:sz w:val="24"/>
+                <w:szCs w:val="24"/>
+              </w:rPr>
+              <w:t>0b – no interrupt occurred</w:t>
+            </w:r>
           </w:p>
           <w:p>
             <w:pPr>
@@ -4474,7 +4276,6 @@
                 <w:lang w:val="de-DE"/>
               </w:rPr>
             </w:pPr>
-            <w:proofErr w:type="spellStart"/>
             <w:r>
               <w:rPr>
                 <w:rFonts w:ascii="Source Sans Pro" w:hAnsi="Source Sans Pro"/>
@@ -4493,7 +4294,6 @@
               </w:rPr>
               <w:t>h</w:t>
             </w:r>
-            <w:proofErr w:type="spellEnd"/>
           </w:p>
         </w:tc>
         <w:tc>
@@ -4560,13 +4360,8 @@
               </w:rPr>
             </w:pPr>
             <w:r>
-              <w:t xml:space="preserve">This bit is set by software and automatically cleared by </w:t>
-            </w:r>
-            <w:proofErr w:type="gramStart"/>
-            <w:r>
-              <w:t>hardware</w:t>
-            </w:r>
-            <w:proofErr w:type="gramEnd"/>
+              <w:t>This bit is set by software and automatically cleared by hardware</w:t>
+            </w:r>
           </w:p>
           <w:p>
             <w:pPr>
@@ -4666,7 +4461,6 @@
                 <w:lang w:val="de-DE"/>
               </w:rPr>
             </w:pPr>
-            <w:proofErr w:type="spellStart"/>
             <w:r>
               <w:rPr>
                 <w:rFonts w:ascii="Source Sans Pro" w:hAnsi="Source Sans Pro"/>
@@ -4685,7 +4479,6 @@
               </w:rPr>
               <w:t>h</w:t>
             </w:r>
-            <w:proofErr w:type="spellEnd"/>
           </w:p>
         </w:tc>
         <w:tc>
@@ -4752,13 +4545,8 @@
               </w:rPr>
             </w:pPr>
             <w:r>
-              <w:t xml:space="preserve">This bit is set by software and automatically cleared by </w:t>
-            </w:r>
-            <w:proofErr w:type="gramStart"/>
-            <w:r>
-              <w:t>hardware</w:t>
-            </w:r>
-            <w:proofErr w:type="gramEnd"/>
+              <w:t>This bit is set by software and automatically cleared by hardware</w:t>
+            </w:r>
           </w:p>
           <w:p>
             <w:pPr>
@@ -4969,29 +4757,7 @@
           <w:sz w:val="24"/>
           <w:szCs w:val="24"/>
         </w:rPr>
-        <w:t>s[</w:t>
-      </w:r>
-      <w:proofErr w:type="spellStart"/>
-      <w:r>
-        <w:rPr>
-          <w:rFonts w:ascii="Source Sans Pro" w:hAnsi="Source Sans Pro"/>
-          <w:b/>
-          <w:bCs/>
-          <w:sz w:val="24"/>
-          <w:szCs w:val="24"/>
-        </w:rPr>
-        <w:t>i</w:t>
-      </w:r>
-      <w:proofErr w:type="spellEnd"/>
-      <w:r>
-        <w:rPr>
-          <w:rFonts w:ascii="Source Sans Pro" w:hAnsi="Source Sans Pro"/>
-          <w:b/>
-          <w:bCs/>
-          <w:sz w:val="24"/>
-          <w:szCs w:val="24"/>
-        </w:rPr>
-        <w:t>]</w:t>
+        <w:t>s[i]</w:t>
       </w:r>
       <w:r>
         <w:rPr>
@@ -5093,27 +4859,15 @@
         </w:rPr>
         <w:tab/>
       </w:r>
-      <w:proofErr w:type="spellStart"/>
-      <w:r>
-        <w:rPr>
-          <w:rFonts w:ascii="Source Sans Pro" w:hAnsi="Source Sans Pro"/>
-          <w:b/>
-          <w:bCs/>
-          <w:sz w:val="24"/>
-          <w:szCs w:val="24"/>
-        </w:rPr>
-        <w:t>RESET_Value</w:t>
-      </w:r>
-      <w:proofErr w:type="spellEnd"/>
-      <w:r>
-        <w:rPr>
-          <w:rFonts w:ascii="Source Sans Pro" w:hAnsi="Source Sans Pro"/>
-          <w:b/>
-          <w:bCs/>
-          <w:sz w:val="24"/>
-          <w:szCs w:val="24"/>
-        </w:rPr>
-        <w:t xml:space="preserve">: </w:t>
+      <w:r>
+        <w:rPr>
+          <w:rFonts w:ascii="Source Sans Pro" w:hAnsi="Source Sans Pro"/>
+          <w:b/>
+          <w:bCs/>
+          <w:sz w:val="24"/>
+          <w:szCs w:val="24"/>
+        </w:rPr>
+        <w:t xml:space="preserve">RESET_Value: </w:t>
       </w:r>
       <w:r>
         <w:rPr>
@@ -5315,7 +5069,6 @@
                 <w:szCs w:val="24"/>
               </w:rPr>
             </w:pPr>
-            <w:proofErr w:type="spellStart"/>
             <w:r>
               <w:rPr>
                 <w:rFonts w:ascii="Source Sans Pro" w:hAnsi="Source Sans Pro"/>
@@ -5324,7 +5077,6 @@
               </w:rPr>
               <w:t>rw</w:t>
             </w:r>
-            <w:proofErr w:type="spellEnd"/>
           </w:p>
         </w:tc>
         <w:tc>
@@ -5398,25 +5150,7 @@
                 <w:sz w:val="24"/>
                 <w:szCs w:val="24"/>
               </w:rPr>
-              <w:t>[</w:t>
-            </w:r>
-            <w:proofErr w:type="spellStart"/>
-            <w:r>
-              <w:rPr>
-                <w:rFonts w:ascii="Source Sans Pro" w:hAnsi="Source Sans Pro"/>
-                <w:sz w:val="24"/>
-                <w:szCs w:val="24"/>
-              </w:rPr>
-              <w:t>i</w:t>
-            </w:r>
-            <w:proofErr w:type="spellEnd"/>
-            <w:r>
-              <w:rPr>
-                <w:rFonts w:ascii="Source Sans Pro" w:hAnsi="Source Sans Pro"/>
-                <w:sz w:val="24"/>
-                <w:szCs w:val="24"/>
-              </w:rPr>
-              <w:t>]</w:t>
+              <w:t>[i]</w:t>
             </w:r>
           </w:p>
         </w:tc>
@@ -5580,7 +5314,6 @@
                 <w:szCs w:val="24"/>
               </w:rPr>
             </w:pPr>
-            <w:proofErr w:type="spellStart"/>
             <w:r>
               <w:rPr>
                 <w:rFonts w:ascii="Source Sans Pro" w:hAnsi="Source Sans Pro"/>
@@ -5589,7 +5322,6 @@
               </w:rPr>
               <w:t>rw</w:t>
             </w:r>
-            <w:proofErr w:type="spellEnd"/>
           </w:p>
         </w:tc>
         <w:tc>
@@ -5649,7 +5381,6 @@
               </w:rPr>
               <w:t>[</w:t>
             </w:r>
-            <w:proofErr w:type="spellStart"/>
             <w:r>
               <w:rPr>
                 <w:rFonts w:ascii="Source Sans Pro" w:hAnsi="Source Sans Pro"/>
@@ -5658,7 +5389,6 @@
               </w:rPr>
               <w:t>i</w:t>
             </w:r>
-            <w:proofErr w:type="spellEnd"/>
             <w:r>
               <w:rPr>
                 <w:rFonts w:ascii="Source Sans Pro" w:hAnsi="Source Sans Pro"/>
@@ -5735,7 +5465,6 @@
                 <w:szCs w:val="24"/>
               </w:rPr>
             </w:pPr>
-            <w:proofErr w:type="spellStart"/>
             <w:r>
               <w:rPr>
                 <w:rFonts w:ascii="Source Sans Pro" w:hAnsi="Source Sans Pro"/>
@@ -5744,7 +5473,6 @@
               </w:rPr>
               <w:t>rw</w:t>
             </w:r>
-            <w:proofErr w:type="spellEnd"/>
           </w:p>
         </w:tc>
         <w:tc>
@@ -5804,7 +5532,6 @@
               </w:rPr>
               <w:t>[</w:t>
             </w:r>
-            <w:proofErr w:type="spellStart"/>
             <w:r>
               <w:rPr>
                 <w:rFonts w:ascii="Source Sans Pro" w:hAnsi="Source Sans Pro"/>
@@ -5813,7 +5540,6 @@
               </w:rPr>
               <w:t>i</w:t>
             </w:r>
-            <w:proofErr w:type="spellEnd"/>
             <w:r>
               <w:rPr>
                 <w:rFonts w:ascii="Source Sans Pro" w:hAnsi="Source Sans Pro"/>
@@ -5890,7 +5616,6 @@
                 <w:szCs w:val="24"/>
               </w:rPr>
             </w:pPr>
-            <w:proofErr w:type="spellStart"/>
             <w:r>
               <w:rPr>
                 <w:rFonts w:ascii="Source Sans Pro" w:hAnsi="Source Sans Pro"/>
@@ -5899,7 +5624,6 @@
               </w:rPr>
               <w:t>rw</w:t>
             </w:r>
-            <w:proofErr w:type="spellEnd"/>
           </w:p>
         </w:tc>
         <w:tc>
@@ -5959,7 +5683,6 @@
               </w:rPr>
               <w:t>[</w:t>
             </w:r>
-            <w:proofErr w:type="spellStart"/>
             <w:r>
               <w:rPr>
                 <w:rFonts w:ascii="Source Sans Pro" w:hAnsi="Source Sans Pro"/>
@@ -5968,7 +5691,6 @@
               </w:rPr>
               <w:t>i</w:t>
             </w:r>
-            <w:proofErr w:type="spellEnd"/>
             <w:r>
               <w:rPr>
                 <w:rFonts w:ascii="Source Sans Pro" w:hAnsi="Source Sans Pro"/>
@@ -6097,28 +5819,7 @@
           <w:szCs w:val="24"/>
         </w:rPr>
         <w:tab/>
-      </w:r>
-      <w:proofErr w:type="spellStart"/>
-      <w:r>
-        <w:rPr>
-          <w:rFonts w:ascii="Source Sans Pro" w:hAnsi="Source Sans Pro"/>
-          <w:b/>
-          <w:bCs/>
-          <w:sz w:val="24"/>
-          <w:szCs w:val="24"/>
-        </w:rPr>
-        <w:t>RESET_Value</w:t>
-      </w:r>
-      <w:proofErr w:type="spellEnd"/>
-      <w:r>
-        <w:rPr>
-          <w:rFonts w:ascii="Source Sans Pro" w:hAnsi="Source Sans Pro"/>
-          <w:b/>
-          <w:bCs/>
-          <w:sz w:val="24"/>
-          <w:szCs w:val="24"/>
-        </w:rPr>
-        <w:t>: 0x0</w:t>
+        <w:t>RESET_Value: 0x0</w:t>
       </w:r>
     </w:p>
     <w:tbl>
@@ -6270,25 +5971,7 @@
                 <w:sz w:val="24"/>
                 <w:szCs w:val="24"/>
               </w:rPr>
-              <w:t>[</w:t>
-            </w:r>
-            <w:proofErr w:type="spellStart"/>
-            <w:r>
-              <w:rPr>
-                <w:rFonts w:ascii="Source Sans Pro" w:hAnsi="Source Sans Pro"/>
-                <w:sz w:val="24"/>
-                <w:szCs w:val="24"/>
-              </w:rPr>
-              <w:t>i</w:t>
-            </w:r>
-            <w:proofErr w:type="spellEnd"/>
-            <w:r>
-              <w:rPr>
-                <w:rFonts w:ascii="Source Sans Pro" w:hAnsi="Source Sans Pro"/>
-                <w:sz w:val="24"/>
-                <w:szCs w:val="24"/>
-              </w:rPr>
-              <w:t>]</w:t>
+              <w:t>[i]</w:t>
             </w:r>
           </w:p>
         </w:tc>
@@ -6310,18 +5993,8 @@
                 <w:sz w:val="24"/>
                 <w:szCs w:val="24"/>
               </w:rPr>
-              <w:t xml:space="preserve">1 per </w:t>
-            </w:r>
-            <w:proofErr w:type="spellStart"/>
-            <w:r>
-              <w:rPr>
-                <w:rFonts w:ascii="Source Sans Pro" w:hAnsi="Source Sans Pro"/>
-                <w:sz w:val="24"/>
-                <w:szCs w:val="24"/>
-              </w:rPr>
-              <w:t>i</w:t>
-            </w:r>
-            <w:proofErr w:type="spellEnd"/>
+              <w:t>1 per i</w:t>
+            </w:r>
           </w:p>
         </w:tc>
         <w:tc>
@@ -6336,7 +6009,6 @@
                 <w:szCs w:val="24"/>
               </w:rPr>
             </w:pPr>
-            <w:proofErr w:type="spellStart"/>
             <w:r>
               <w:rPr>
                 <w:rFonts w:ascii="Source Sans Pro" w:hAnsi="Source Sans Pro"/>
@@ -6345,7 +6017,6 @@
               </w:rPr>
               <w:t>rw</w:t>
             </w:r>
-            <w:proofErr w:type="spellEnd"/>
           </w:p>
         </w:tc>
         <w:tc>
@@ -6400,29 +6071,7 @@
                 <w:sz w:val="24"/>
                 <w:szCs w:val="24"/>
               </w:rPr>
-              <w:t>[</w:t>
-            </w:r>
-            <w:proofErr w:type="spellStart"/>
-            <w:r>
-              <w:rPr>
-                <w:rFonts w:ascii="Source Sans Pro" w:hAnsi="Source Sans Pro"/>
-                <w:b/>
-                <w:bCs/>
-                <w:sz w:val="24"/>
-                <w:szCs w:val="24"/>
-              </w:rPr>
-              <w:t>i</w:t>
-            </w:r>
-            <w:proofErr w:type="spellEnd"/>
-            <w:r>
-              <w:rPr>
-                <w:rFonts w:ascii="Source Sans Pro" w:hAnsi="Source Sans Pro"/>
-                <w:b/>
-                <w:bCs/>
-                <w:sz w:val="24"/>
-                <w:szCs w:val="24"/>
-              </w:rPr>
-              <w:t>]</w:t>
+              <w:t>[i]</w:t>
             </w:r>
             <w:r>
               <w:rPr>
@@ -6592,28 +6241,7 @@
           <w:szCs w:val="24"/>
         </w:rPr>
         <w:tab/>
-      </w:r>
-      <w:proofErr w:type="spellStart"/>
-      <w:r>
-        <w:rPr>
-          <w:rFonts w:ascii="Source Sans Pro" w:hAnsi="Source Sans Pro"/>
-          <w:b/>
-          <w:bCs/>
-          <w:sz w:val="24"/>
-          <w:szCs w:val="24"/>
-        </w:rPr>
-        <w:t>RESET_Value</w:t>
-      </w:r>
-      <w:proofErr w:type="spellEnd"/>
-      <w:r>
-        <w:rPr>
-          <w:rFonts w:ascii="Source Sans Pro" w:hAnsi="Source Sans Pro"/>
-          <w:b/>
-          <w:bCs/>
-          <w:sz w:val="24"/>
-          <w:szCs w:val="24"/>
-        </w:rPr>
-        <w:t>: 0x0</w:t>
+        <w:t>RESET_Value: 0x0</w:t>
       </w:r>
     </w:p>
     <w:tbl>
@@ -6765,25 +6393,7 @@
                 <w:sz w:val="24"/>
                 <w:szCs w:val="24"/>
               </w:rPr>
-              <w:t>[</w:t>
-            </w:r>
-            <w:proofErr w:type="spellStart"/>
-            <w:r>
-              <w:rPr>
-                <w:rFonts w:ascii="Source Sans Pro" w:hAnsi="Source Sans Pro"/>
-                <w:sz w:val="24"/>
-                <w:szCs w:val="24"/>
-              </w:rPr>
-              <w:t>i</w:t>
-            </w:r>
-            <w:proofErr w:type="spellEnd"/>
-            <w:r>
-              <w:rPr>
-                <w:rFonts w:ascii="Source Sans Pro" w:hAnsi="Source Sans Pro"/>
-                <w:sz w:val="24"/>
-                <w:szCs w:val="24"/>
-              </w:rPr>
-              <w:t>]</w:t>
+              <w:t>[i]</w:t>
             </w:r>
           </w:p>
         </w:tc>
@@ -6805,18 +6415,8 @@
                 <w:sz w:val="24"/>
                 <w:szCs w:val="24"/>
               </w:rPr>
-              <w:t xml:space="preserve">1 per </w:t>
-            </w:r>
-            <w:proofErr w:type="spellStart"/>
-            <w:r>
-              <w:rPr>
-                <w:rFonts w:ascii="Source Sans Pro" w:hAnsi="Source Sans Pro"/>
-                <w:sz w:val="24"/>
-                <w:szCs w:val="24"/>
-              </w:rPr>
-              <w:t>i</w:t>
-            </w:r>
-            <w:proofErr w:type="spellEnd"/>
+              <w:t>1 per i</w:t>
+            </w:r>
           </w:p>
         </w:tc>
         <w:tc>
@@ -6831,7 +6431,6 @@
                 <w:szCs w:val="24"/>
               </w:rPr>
             </w:pPr>
-            <w:proofErr w:type="spellStart"/>
             <w:r>
               <w:rPr>
                 <w:rFonts w:ascii="Source Sans Pro" w:hAnsi="Source Sans Pro"/>
@@ -6840,7 +6439,6 @@
               </w:rPr>
               <w:t>rw</w:t>
             </w:r>
-            <w:proofErr w:type="spellEnd"/>
           </w:p>
         </w:tc>
         <w:tc>
@@ -6885,29 +6483,7 @@
                 <w:sz w:val="24"/>
                 <w:szCs w:val="24"/>
               </w:rPr>
-              <w:t>[</w:t>
-            </w:r>
-            <w:proofErr w:type="spellStart"/>
-            <w:r>
-              <w:rPr>
-                <w:rFonts w:ascii="Source Sans Pro" w:hAnsi="Source Sans Pro"/>
-                <w:b/>
-                <w:bCs/>
-                <w:sz w:val="24"/>
-                <w:szCs w:val="24"/>
-              </w:rPr>
-              <w:t>i</w:t>
-            </w:r>
-            <w:proofErr w:type="spellEnd"/>
-            <w:r>
-              <w:rPr>
-                <w:rFonts w:ascii="Source Sans Pro" w:hAnsi="Source Sans Pro"/>
-                <w:b/>
-                <w:bCs/>
-                <w:sz w:val="24"/>
-                <w:szCs w:val="24"/>
-              </w:rPr>
-              <w:t>].</w:t>
+              <w:t>[i].</w:t>
             </w:r>
           </w:p>
           <w:p>
@@ -7067,28 +6643,7 @@
           <w:szCs w:val="24"/>
         </w:rPr>
         <w:tab/>
-      </w:r>
-      <w:proofErr w:type="spellStart"/>
-      <w:r>
-        <w:rPr>
-          <w:rFonts w:ascii="Source Sans Pro" w:hAnsi="Source Sans Pro"/>
-          <w:b/>
-          <w:bCs/>
-          <w:sz w:val="24"/>
-          <w:szCs w:val="24"/>
-        </w:rPr>
-        <w:t>RESET_Value</w:t>
-      </w:r>
-      <w:proofErr w:type="spellEnd"/>
-      <w:r>
-        <w:rPr>
-          <w:rFonts w:ascii="Source Sans Pro" w:hAnsi="Source Sans Pro"/>
-          <w:b/>
-          <w:bCs/>
-          <w:sz w:val="24"/>
-          <w:szCs w:val="24"/>
-        </w:rPr>
-        <w:t>: 0x0</w:t>
+        <w:t>RESET_Value: 0x0</w:t>
       </w:r>
     </w:p>
     <w:tbl>
@@ -7240,25 +6795,7 @@
                 <w:sz w:val="24"/>
                 <w:szCs w:val="24"/>
               </w:rPr>
-              <w:t>[</w:t>
-            </w:r>
-            <w:proofErr w:type="spellStart"/>
-            <w:r>
-              <w:rPr>
-                <w:rFonts w:ascii="Source Sans Pro" w:hAnsi="Source Sans Pro"/>
-                <w:sz w:val="24"/>
-                <w:szCs w:val="24"/>
-              </w:rPr>
-              <w:t>i</w:t>
-            </w:r>
-            <w:proofErr w:type="spellEnd"/>
-            <w:r>
-              <w:rPr>
-                <w:rFonts w:ascii="Source Sans Pro" w:hAnsi="Source Sans Pro"/>
-                <w:sz w:val="24"/>
-                <w:szCs w:val="24"/>
-              </w:rPr>
-              <w:t>]</w:t>
+              <w:t>[i]</w:t>
             </w:r>
           </w:p>
         </w:tc>
@@ -7280,18 +6817,8 @@
                 <w:sz w:val="24"/>
                 <w:szCs w:val="24"/>
               </w:rPr>
-              <w:t xml:space="preserve">1 per </w:t>
-            </w:r>
-            <w:proofErr w:type="spellStart"/>
-            <w:r>
-              <w:rPr>
-                <w:rFonts w:ascii="Source Sans Pro" w:hAnsi="Source Sans Pro"/>
-                <w:sz w:val="24"/>
-                <w:szCs w:val="24"/>
-              </w:rPr>
-              <w:t>i</w:t>
-            </w:r>
-            <w:proofErr w:type="spellEnd"/>
+              <w:t>1 per i</w:t>
+            </w:r>
           </w:p>
         </w:tc>
         <w:tc>
@@ -7306,7 +6833,6 @@
                 <w:szCs w:val="24"/>
               </w:rPr>
             </w:pPr>
-            <w:proofErr w:type="spellStart"/>
             <w:r>
               <w:rPr>
                 <w:rFonts w:ascii="Source Sans Pro" w:hAnsi="Source Sans Pro"/>
@@ -7315,7 +6841,6 @@
               </w:rPr>
               <w:t>rw</w:t>
             </w:r>
-            <w:proofErr w:type="spellEnd"/>
           </w:p>
         </w:tc>
         <w:tc>
@@ -7360,29 +6885,7 @@
                 <w:sz w:val="24"/>
                 <w:szCs w:val="24"/>
               </w:rPr>
-              <w:t>[</w:t>
-            </w:r>
-            <w:proofErr w:type="spellStart"/>
-            <w:r>
-              <w:rPr>
-                <w:rFonts w:ascii="Source Sans Pro" w:hAnsi="Source Sans Pro"/>
-                <w:b/>
-                <w:bCs/>
-                <w:sz w:val="24"/>
-                <w:szCs w:val="24"/>
-              </w:rPr>
-              <w:t>i</w:t>
-            </w:r>
-            <w:proofErr w:type="spellEnd"/>
-            <w:r>
-              <w:rPr>
-                <w:rFonts w:ascii="Source Sans Pro" w:hAnsi="Source Sans Pro"/>
-                <w:b/>
-                <w:bCs/>
-                <w:sz w:val="24"/>
-                <w:szCs w:val="24"/>
-              </w:rPr>
-              <w:t>].</w:t>
+              <w:t>[i].</w:t>
             </w:r>
           </w:p>
           <w:p>
@@ -7434,6 +6937,12 @@
       </w:pPr>
     </w:p>
     <w:sectPr>
+      <w:headerReference w:type="even" r:id="rId7"/>
+      <w:headerReference w:type="default" r:id="rId8"/>
+      <w:footerReference w:type="even" r:id="rId9"/>
+      <w:footerReference w:type="default" r:id="rId10"/>
+      <w:headerReference w:type="first" r:id="rId11"/>
+      <w:footerReference w:type="first" r:id="rId12"/>
       <w:pgSz w:w="11906" w:h="16838" w:code="9"/>
       <w:pgMar w:top="1440" w:right="1440" w:bottom="1440" w:left="1440" w:header="708" w:footer="708" w:gutter="0"/>
       <w:cols w:space="708"/>
@@ -7441,6 +6950,116 @@
     </w:sectPr>
   </w:body>
 </w:document>
+</file>
+
+<file path=word/endnotes.xml><?xml version="1.0" encoding="utf-8"?>
+<w:endnotes xmlns:wpc="http://schemas.microsoft.com/office/word/2010/wordprocessingCanvas" xmlns:cx="http://schemas.microsoft.com/office/drawing/2014/chartex" xmlns:cx1="http://schemas.microsoft.com/office/drawing/2015/9/8/chartex" xmlns:cx2="http://schemas.microsoft.com/office/drawing/2015/10/21/chartex" xmlns:cx3="http://schemas.microsoft.com/office/drawing/2016/5/9/chartex" xmlns:cx4="http://schemas.microsoft.com/office/drawing/2016/5/10/chartex" xmlns:cx5="http://schemas.microsoft.com/office/drawing/2016/5/11/chartex" xmlns:cx6="http://schemas.microsoft.com/office/drawing/2016/5/12/chartex" xmlns:cx7="http://schemas.microsoft.com/office/drawing/2016/5/13/chartex" xmlns:cx8="http://schemas.microsoft.com/office/drawing/2016/5/14/chartex" xmlns:mc="http://schemas.openxmlformats.org/markup-compatibility/2006" xmlns:aink="http://schemas.microsoft.com/office/drawing/2016/ink" xmlns:am3d="http://schemas.microsoft.com/office/drawing/2017/model3d" xmlns:o="urn:schemas-microsoft-com:office:office" xmlns:oel="http://schemas.microsoft.com/office/2019/extlst" xmlns:r="http://schemas.openxmlformats.org/officeDocument/2006/relationships" xmlns:m="http://schemas.openxmlformats.org/officeDocument/2006/math" xmlns:v="urn:schemas-microsoft-com:vml" xmlns:wp14="http://schemas.microsoft.com/office/word/2010/wordprocessingDrawing" xmlns:wp="http://schemas.openxmlformats.org/drawingml/2006/wordprocessingDrawing" xmlns:w10="urn:schemas-microsoft-com:office:word" xmlns:w="http://schemas.openxmlformats.org/wordprocessingml/2006/main" xmlns:w14="http://schemas.microsoft.com/office/word/2010/wordml" xmlns:w15="http://schemas.microsoft.com/office/word/2012/wordml" xmlns:w16cex="http://schemas.microsoft.com/office/word/2018/wordml/cex" xmlns:w16cid="http://schemas.microsoft.com/office/word/2016/wordml/cid" xmlns:w16="http://schemas.microsoft.com/office/word/2018/wordml" xmlns:w16sdtdh="http://schemas.microsoft.com/office/word/2020/wordml/sdtdatahash" xmlns:w16se="http://schemas.microsoft.com/office/word/2015/wordml/symex" xmlns:wpg="http://schemas.microsoft.com/office/word/2010/wordprocessingGroup" xmlns:wpi="http://schemas.microsoft.com/office/word/2010/wordprocessingInk" xmlns:wne="http://schemas.microsoft.com/office/word/2006/wordml" xmlns:wps="http://schemas.microsoft.com/office/word/2010/wordprocessingShape" mc:Ignorable="w14 w15 w16se w16cid w16 w16cex w16sdtdh wp14">
+  <w:endnote w:type="separator" w:id="-1">
+    <w:p>
+      <w:pPr>
+        <w:spacing w:after="0" w:line="240" w:lineRule="auto"/>
+      </w:pPr>
+      <w:r>
+        <w:separator/>
+      </w:r>
+    </w:p>
+  </w:endnote>
+  <w:endnote w:type="continuationSeparator" w:id="0">
+    <w:p>
+      <w:pPr>
+        <w:spacing w:after="0" w:line="240" w:lineRule="auto"/>
+      </w:pPr>
+      <w:r>
+        <w:continuationSeparator/>
+      </w:r>
+    </w:p>
+  </w:endnote>
+</w:endnotes>
+</file>
+
+<file path=word/footer1.xml><?xml version="1.0" encoding="utf-8"?>
+<w:ftr xmlns:wpc="http://schemas.microsoft.com/office/word/2010/wordprocessingCanvas" xmlns:cx="http://schemas.microsoft.com/office/drawing/2014/chartex" xmlns:cx1="http://schemas.microsoft.com/office/drawing/2015/9/8/chartex" xmlns:cx2="http://schemas.microsoft.com/office/drawing/2015/10/21/chartex" xmlns:cx3="http://schemas.microsoft.com/office/drawing/2016/5/9/chartex" xmlns:cx4="http://schemas.microsoft.com/office/drawing/2016/5/10/chartex" xmlns:cx5="http://schemas.microsoft.com/office/drawing/2016/5/11/chartex" xmlns:cx6="http://schemas.microsoft.com/office/drawing/2016/5/12/chartex" xmlns:cx7="http://schemas.microsoft.com/office/drawing/2016/5/13/chartex" xmlns:cx8="http://schemas.microsoft.com/office/drawing/2016/5/14/chartex" xmlns:mc="http://schemas.openxmlformats.org/markup-compatibility/2006" xmlns:aink="http://schemas.microsoft.com/office/drawing/2016/ink" xmlns:am3d="http://schemas.microsoft.com/office/drawing/2017/model3d" xmlns:o="urn:schemas-microsoft-com:office:office" xmlns:oel="http://schemas.microsoft.com/office/2019/extlst" xmlns:r="http://schemas.openxmlformats.org/officeDocument/2006/relationships" xmlns:m="http://schemas.openxmlformats.org/officeDocument/2006/math" xmlns:v="urn:schemas-microsoft-com:vml" xmlns:wp14="http://schemas.microsoft.com/office/word/2010/wordprocessingDrawing" xmlns:wp="http://schemas.openxmlformats.org/drawingml/2006/wordprocessingDrawing" xmlns:w10="urn:schemas-microsoft-com:office:word" xmlns:w="http://schemas.openxmlformats.org/wordprocessingml/2006/main" xmlns:w14="http://schemas.microsoft.com/office/word/2010/wordml" xmlns:w15="http://schemas.microsoft.com/office/word/2012/wordml" xmlns:w16cex="http://schemas.microsoft.com/office/word/2018/wordml/cex" xmlns:w16cid="http://schemas.microsoft.com/office/word/2016/wordml/cid" xmlns:w16="http://schemas.microsoft.com/office/word/2018/wordml" xmlns:w16sdtdh="http://schemas.microsoft.com/office/word/2020/wordml/sdtdatahash" xmlns:w16se="http://schemas.microsoft.com/office/word/2015/wordml/symex" xmlns:wpg="http://schemas.microsoft.com/office/word/2010/wordprocessingGroup" xmlns:wpi="http://schemas.microsoft.com/office/word/2010/wordprocessingInk" xmlns:wne="http://schemas.microsoft.com/office/word/2006/wordml" xmlns:wps="http://schemas.microsoft.com/office/word/2010/wordprocessingShape" mc:Ignorable="w14 w15 w16se w16cid w16 w16cex w16sdtdh wp14">
+  <w:p>
+    <w:pPr>
+      <w:pStyle w:val="Footer"/>
+    </w:pPr>
+  </w:p>
+</w:ftr>
+</file>
+
+<file path=word/footer2.xml><?xml version="1.0" encoding="utf-8"?>
+<w:ftr xmlns:wpc="http://schemas.microsoft.com/office/word/2010/wordprocessingCanvas" xmlns:cx="http://schemas.microsoft.com/office/drawing/2014/chartex" xmlns:cx1="http://schemas.microsoft.com/office/drawing/2015/9/8/chartex" xmlns:cx2="http://schemas.microsoft.com/office/drawing/2015/10/21/chartex" xmlns:cx3="http://schemas.microsoft.com/office/drawing/2016/5/9/chartex" xmlns:cx4="http://schemas.microsoft.com/office/drawing/2016/5/10/chartex" xmlns:cx5="http://schemas.microsoft.com/office/drawing/2016/5/11/chartex" xmlns:cx6="http://schemas.microsoft.com/office/drawing/2016/5/12/chartex" xmlns:cx7="http://schemas.microsoft.com/office/drawing/2016/5/13/chartex" xmlns:cx8="http://schemas.microsoft.com/office/drawing/2016/5/14/chartex" xmlns:mc="http://schemas.openxmlformats.org/markup-compatibility/2006" xmlns:aink="http://schemas.microsoft.com/office/drawing/2016/ink" xmlns:am3d="http://schemas.microsoft.com/office/drawing/2017/model3d" xmlns:o="urn:schemas-microsoft-com:office:office" xmlns:oel="http://schemas.microsoft.com/office/2019/extlst" xmlns:r="http://schemas.openxmlformats.org/officeDocument/2006/relationships" xmlns:m="http://schemas.openxmlformats.org/officeDocument/2006/math" xmlns:v="urn:schemas-microsoft-com:vml" xmlns:wp14="http://schemas.microsoft.com/office/word/2010/wordprocessingDrawing" xmlns:wp="http://schemas.openxmlformats.org/drawingml/2006/wordprocessingDrawing" xmlns:w10="urn:schemas-microsoft-com:office:word" xmlns:w="http://schemas.openxmlformats.org/wordprocessingml/2006/main" xmlns:w14="http://schemas.microsoft.com/office/word/2010/wordml" xmlns:w15="http://schemas.microsoft.com/office/word/2012/wordml" xmlns:w16cex="http://schemas.microsoft.com/office/word/2018/wordml/cex" xmlns:w16cid="http://schemas.microsoft.com/office/word/2016/wordml/cid" xmlns:w16="http://schemas.microsoft.com/office/word/2018/wordml" xmlns:w16sdtdh="http://schemas.microsoft.com/office/word/2020/wordml/sdtdatahash" xmlns:w16se="http://schemas.microsoft.com/office/word/2015/wordml/symex" xmlns:wpg="http://schemas.microsoft.com/office/word/2010/wordprocessingGroup" xmlns:wpi="http://schemas.microsoft.com/office/word/2010/wordprocessingInk" xmlns:wne="http://schemas.microsoft.com/office/word/2006/wordml" xmlns:wps="http://schemas.microsoft.com/office/word/2010/wordprocessingShape" mc:Ignorable="w14 w15 w16se w16cid w16 w16cex w16sdtdh wp14">
+  <w:p>
+    <w:pPr>
+      <w:pStyle w:val="Footer"/>
+    </w:pPr>
+  </w:p>
+</w:ftr>
+</file>
+
+<file path=word/footer3.xml><?xml version="1.0" encoding="utf-8"?>
+<w:ftr xmlns:wpc="http://schemas.microsoft.com/office/word/2010/wordprocessingCanvas" xmlns:cx="http://schemas.microsoft.com/office/drawing/2014/chartex" xmlns:cx1="http://schemas.microsoft.com/office/drawing/2015/9/8/chartex" xmlns:cx2="http://schemas.microsoft.com/office/drawing/2015/10/21/chartex" xmlns:cx3="http://schemas.microsoft.com/office/drawing/2016/5/9/chartex" xmlns:cx4="http://schemas.microsoft.com/office/drawing/2016/5/10/chartex" xmlns:cx5="http://schemas.microsoft.com/office/drawing/2016/5/11/chartex" xmlns:cx6="http://schemas.microsoft.com/office/drawing/2016/5/12/chartex" xmlns:cx7="http://schemas.microsoft.com/office/drawing/2016/5/13/chartex" xmlns:cx8="http://schemas.microsoft.com/office/drawing/2016/5/14/chartex" xmlns:mc="http://schemas.openxmlformats.org/markup-compatibility/2006" xmlns:aink="http://schemas.microsoft.com/office/drawing/2016/ink" xmlns:am3d="http://schemas.microsoft.com/office/drawing/2017/model3d" xmlns:o="urn:schemas-microsoft-com:office:office" xmlns:oel="http://schemas.microsoft.com/office/2019/extlst" xmlns:r="http://schemas.openxmlformats.org/officeDocument/2006/relationships" xmlns:m="http://schemas.openxmlformats.org/officeDocument/2006/math" xmlns:v="urn:schemas-microsoft-com:vml" xmlns:wp14="http://schemas.microsoft.com/office/word/2010/wordprocessingDrawing" xmlns:wp="http://schemas.openxmlformats.org/drawingml/2006/wordprocessingDrawing" xmlns:w10="urn:schemas-microsoft-com:office:word" xmlns:w="http://schemas.openxmlformats.org/wordprocessingml/2006/main" xmlns:w14="http://schemas.microsoft.com/office/word/2010/wordml" xmlns:w15="http://schemas.microsoft.com/office/word/2012/wordml" xmlns:w16cex="http://schemas.microsoft.com/office/word/2018/wordml/cex" xmlns:w16cid="http://schemas.microsoft.com/office/word/2016/wordml/cid" xmlns:w16="http://schemas.microsoft.com/office/word/2018/wordml" xmlns:w16sdtdh="http://schemas.microsoft.com/office/word/2020/wordml/sdtdatahash" xmlns:w16se="http://schemas.microsoft.com/office/word/2015/wordml/symex" xmlns:wpg="http://schemas.microsoft.com/office/word/2010/wordprocessingGroup" xmlns:wpi="http://schemas.microsoft.com/office/word/2010/wordprocessingInk" xmlns:wne="http://schemas.microsoft.com/office/word/2006/wordml" xmlns:wps="http://schemas.microsoft.com/office/word/2010/wordprocessingShape" mc:Ignorable="w14 w15 w16se w16cid w16 w16cex w16sdtdh wp14">
+  <w:p>
+    <w:pPr>
+      <w:pStyle w:val="Footer"/>
+    </w:pPr>
+  </w:p>
+</w:ftr>
+</file>
+
+<file path=word/footnotes.xml><?xml version="1.0" encoding="utf-8"?>
+<w:footnotes xmlns:wpc="http://schemas.microsoft.com/office/word/2010/wordprocessingCanvas" xmlns:cx="http://schemas.microsoft.com/office/drawing/2014/chartex" xmlns:cx1="http://schemas.microsoft.com/office/drawing/2015/9/8/chartex" xmlns:cx2="http://schemas.microsoft.com/office/drawing/2015/10/21/chartex" xmlns:cx3="http://schemas.microsoft.com/office/drawing/2016/5/9/chartex" xmlns:cx4="http://schemas.microsoft.com/office/drawing/2016/5/10/chartex" xmlns:cx5="http://schemas.microsoft.com/office/drawing/2016/5/11/chartex" xmlns:cx6="http://schemas.microsoft.com/office/drawing/2016/5/12/chartex" xmlns:cx7="http://schemas.microsoft.com/office/drawing/2016/5/13/chartex" xmlns:cx8="http://schemas.microsoft.com/office/drawing/2016/5/14/chartex" xmlns:mc="http://schemas.openxmlformats.org/markup-compatibility/2006" xmlns:aink="http://schemas.microsoft.com/office/drawing/2016/ink" xmlns:am3d="http://schemas.microsoft.com/office/drawing/2017/model3d" xmlns:o="urn:schemas-microsoft-com:office:office" xmlns:oel="http://schemas.microsoft.com/office/2019/extlst" xmlns:r="http://schemas.openxmlformats.org/officeDocument/2006/relationships" xmlns:m="http://schemas.openxmlformats.org/officeDocument/2006/math" xmlns:v="urn:schemas-microsoft-com:vml" xmlns:wp14="http://schemas.microsoft.com/office/word/2010/wordprocessingDrawing" xmlns:wp="http://schemas.openxmlformats.org/drawingml/2006/wordprocessingDrawing" xmlns:w10="urn:schemas-microsoft-com:office:word" xmlns:w="http://schemas.openxmlformats.org/wordprocessingml/2006/main" xmlns:w14="http://schemas.microsoft.com/office/word/2010/wordml" xmlns:w15="http://schemas.microsoft.com/office/word/2012/wordml" xmlns:w16cex="http://schemas.microsoft.com/office/word/2018/wordml/cex" xmlns:w16cid="http://schemas.microsoft.com/office/word/2016/wordml/cid" xmlns:w16="http://schemas.microsoft.com/office/word/2018/wordml" xmlns:w16sdtdh="http://schemas.microsoft.com/office/word/2020/wordml/sdtdatahash" xmlns:w16se="http://schemas.microsoft.com/office/word/2015/wordml/symex" xmlns:wpg="http://schemas.microsoft.com/office/word/2010/wordprocessingGroup" xmlns:wpi="http://schemas.microsoft.com/office/word/2010/wordprocessingInk" xmlns:wne="http://schemas.microsoft.com/office/word/2006/wordml" xmlns:wps="http://schemas.microsoft.com/office/word/2010/wordprocessingShape" mc:Ignorable="w14 w15 w16se w16cid w16 w16cex w16sdtdh wp14">
+  <w:footnote w:type="separator" w:id="-1">
+    <w:p>
+      <w:pPr>
+        <w:spacing w:after="0" w:line="240" w:lineRule="auto"/>
+      </w:pPr>
+      <w:r>
+        <w:separator/>
+      </w:r>
+    </w:p>
+  </w:footnote>
+  <w:footnote w:type="continuationSeparator" w:id="0">
+    <w:p>
+      <w:pPr>
+        <w:spacing w:after="0" w:line="240" w:lineRule="auto"/>
+      </w:pPr>
+      <w:r>
+        <w:continuationSeparator/>
+      </w:r>
+    </w:p>
+  </w:footnote>
+</w:footnotes>
+</file>
+
+<file path=word/header1.xml><?xml version="1.0" encoding="utf-8"?>
+<w:hdr xmlns:wpc="http://schemas.microsoft.com/office/word/2010/wordprocessingCanvas" xmlns:cx="http://schemas.microsoft.com/office/drawing/2014/chartex" xmlns:cx1="http://schemas.microsoft.com/office/drawing/2015/9/8/chartex" xmlns:cx2="http://schemas.microsoft.com/office/drawing/2015/10/21/chartex" xmlns:cx3="http://schemas.microsoft.com/office/drawing/2016/5/9/chartex" xmlns:cx4="http://schemas.microsoft.com/office/drawing/2016/5/10/chartex" xmlns:cx5="http://schemas.microsoft.com/office/drawing/2016/5/11/chartex" xmlns:cx6="http://schemas.microsoft.com/office/drawing/2016/5/12/chartex" xmlns:cx7="http://schemas.microsoft.com/office/drawing/2016/5/13/chartex" xmlns:cx8="http://schemas.microsoft.com/office/drawing/2016/5/14/chartex" xmlns:mc="http://schemas.openxmlformats.org/markup-compatibility/2006" xmlns:aink="http://schemas.microsoft.com/office/drawing/2016/ink" xmlns:am3d="http://schemas.microsoft.com/office/drawing/2017/model3d" xmlns:o="urn:schemas-microsoft-com:office:office" xmlns:oel="http://schemas.microsoft.com/office/2019/extlst" xmlns:r="http://schemas.openxmlformats.org/officeDocument/2006/relationships" xmlns:m="http://schemas.openxmlformats.org/officeDocument/2006/math" xmlns:v="urn:schemas-microsoft-com:vml" xmlns:wp14="http://schemas.microsoft.com/office/word/2010/wordprocessingDrawing" xmlns:wp="http://schemas.openxmlformats.org/drawingml/2006/wordprocessingDrawing" xmlns:w10="urn:schemas-microsoft-com:office:word" xmlns:w="http://schemas.openxmlformats.org/wordprocessingml/2006/main" xmlns:w14="http://schemas.microsoft.com/office/word/2010/wordml" xmlns:w15="http://schemas.microsoft.com/office/word/2012/wordml" xmlns:w16cex="http://schemas.microsoft.com/office/word/2018/wordml/cex" xmlns:w16cid="http://schemas.microsoft.com/office/word/2016/wordml/cid" xmlns:w16="http://schemas.microsoft.com/office/word/2018/wordml" xmlns:w16sdtdh="http://schemas.microsoft.com/office/word/2020/wordml/sdtdatahash" xmlns:w16se="http://schemas.microsoft.com/office/word/2015/wordml/symex" xmlns:wpg="http://schemas.microsoft.com/office/word/2010/wordprocessingGroup" xmlns:wpi="http://schemas.microsoft.com/office/word/2010/wordprocessingInk" xmlns:wne="http://schemas.microsoft.com/office/word/2006/wordml" xmlns:wps="http://schemas.microsoft.com/office/word/2010/wordprocessingShape" mc:Ignorable="w14 w15 w16se w16cid w16 w16cex w16sdtdh wp14">
+  <w:p>
+    <w:pPr>
+      <w:pStyle w:val="Header"/>
+    </w:pPr>
+  </w:p>
+</w:hdr>
+</file>
+
+<file path=word/header2.xml><?xml version="1.0" encoding="utf-8"?>
+<w:hdr xmlns:wpc="http://schemas.microsoft.com/office/word/2010/wordprocessingCanvas" xmlns:cx="http://schemas.microsoft.com/office/drawing/2014/chartex" xmlns:cx1="http://schemas.microsoft.com/office/drawing/2015/9/8/chartex" xmlns:cx2="http://schemas.microsoft.com/office/drawing/2015/10/21/chartex" xmlns:cx3="http://schemas.microsoft.com/office/drawing/2016/5/9/chartex" xmlns:cx4="http://schemas.microsoft.com/office/drawing/2016/5/10/chartex" xmlns:cx5="http://schemas.microsoft.com/office/drawing/2016/5/11/chartex" xmlns:cx6="http://schemas.microsoft.com/office/drawing/2016/5/12/chartex" xmlns:cx7="http://schemas.microsoft.com/office/drawing/2016/5/13/chartex" xmlns:cx8="http://schemas.microsoft.com/office/drawing/2016/5/14/chartex" xmlns:mc="http://schemas.openxmlformats.org/markup-compatibility/2006" xmlns:aink="http://schemas.microsoft.com/office/drawing/2016/ink" xmlns:am3d="http://schemas.microsoft.com/office/drawing/2017/model3d" xmlns:o="urn:schemas-microsoft-com:office:office" xmlns:oel="http://schemas.microsoft.com/office/2019/extlst" xmlns:r="http://schemas.openxmlformats.org/officeDocument/2006/relationships" xmlns:m="http://schemas.openxmlformats.org/officeDocument/2006/math" xmlns:v="urn:schemas-microsoft-com:vml" xmlns:wp14="http://schemas.microsoft.com/office/word/2010/wordprocessingDrawing" xmlns:wp="http://schemas.openxmlformats.org/drawingml/2006/wordprocessingDrawing" xmlns:w10="urn:schemas-microsoft-com:office:word" xmlns:w="http://schemas.openxmlformats.org/wordprocessingml/2006/main" xmlns:w14="http://schemas.microsoft.com/office/word/2010/wordml" xmlns:w15="http://schemas.microsoft.com/office/word/2012/wordml" xmlns:w16cex="http://schemas.microsoft.com/office/word/2018/wordml/cex" xmlns:w16cid="http://schemas.microsoft.com/office/word/2016/wordml/cid" xmlns:w16="http://schemas.microsoft.com/office/word/2018/wordml" xmlns:w16sdtdh="http://schemas.microsoft.com/office/word/2020/wordml/sdtdatahash" xmlns:w16se="http://schemas.microsoft.com/office/word/2015/wordml/symex" xmlns:wpg="http://schemas.microsoft.com/office/word/2010/wordprocessingGroup" xmlns:wpi="http://schemas.microsoft.com/office/word/2010/wordprocessingInk" xmlns:wne="http://schemas.microsoft.com/office/word/2006/wordml" xmlns:wps="http://schemas.microsoft.com/office/word/2010/wordprocessingShape" mc:Ignorable="w14 w15 w16se w16cid w16 w16cex w16sdtdh wp14">
+  <w:p>
+    <w:pPr>
+      <w:pStyle w:val="Header"/>
+    </w:pPr>
+  </w:p>
+</w:hdr>
+</file>
+
+<file path=word/header3.xml><?xml version="1.0" encoding="utf-8"?>
+<w:hdr xmlns:wpc="http://schemas.microsoft.com/office/word/2010/wordprocessingCanvas" xmlns:cx="http://schemas.microsoft.com/office/drawing/2014/chartex" xmlns:cx1="http://schemas.microsoft.com/office/drawing/2015/9/8/chartex" xmlns:cx2="http://schemas.microsoft.com/office/drawing/2015/10/21/chartex" xmlns:cx3="http://schemas.microsoft.com/office/drawing/2016/5/9/chartex" xmlns:cx4="http://schemas.microsoft.com/office/drawing/2016/5/10/chartex" xmlns:cx5="http://schemas.microsoft.com/office/drawing/2016/5/11/chartex" xmlns:cx6="http://schemas.microsoft.com/office/drawing/2016/5/12/chartex" xmlns:cx7="http://schemas.microsoft.com/office/drawing/2016/5/13/chartex" xmlns:cx8="http://schemas.microsoft.com/office/drawing/2016/5/14/chartex" xmlns:mc="http://schemas.openxmlformats.org/markup-compatibility/2006" xmlns:aink="http://schemas.microsoft.com/office/drawing/2016/ink" xmlns:am3d="http://schemas.microsoft.com/office/drawing/2017/model3d" xmlns:o="urn:schemas-microsoft-com:office:office" xmlns:oel="http://schemas.microsoft.com/office/2019/extlst" xmlns:r="http://schemas.openxmlformats.org/officeDocument/2006/relationships" xmlns:m="http://schemas.openxmlformats.org/officeDocument/2006/math" xmlns:v="urn:schemas-microsoft-com:vml" xmlns:wp14="http://schemas.microsoft.com/office/word/2010/wordprocessingDrawing" xmlns:wp="http://schemas.openxmlformats.org/drawingml/2006/wordprocessingDrawing" xmlns:w10="urn:schemas-microsoft-com:office:word" xmlns:w="http://schemas.openxmlformats.org/wordprocessingml/2006/main" xmlns:w14="http://schemas.microsoft.com/office/word/2010/wordml" xmlns:w15="http://schemas.microsoft.com/office/word/2012/wordml" xmlns:w16cex="http://schemas.microsoft.com/office/word/2018/wordml/cex" xmlns:w16cid="http://schemas.microsoft.com/office/word/2016/wordml/cid" xmlns:w16="http://schemas.microsoft.com/office/word/2018/wordml" xmlns:w16sdtdh="http://schemas.microsoft.com/office/word/2020/wordml/sdtdatahash" xmlns:w16se="http://schemas.microsoft.com/office/word/2015/wordml/symex" xmlns:wpg="http://schemas.microsoft.com/office/word/2010/wordprocessingGroup" xmlns:wpi="http://schemas.microsoft.com/office/word/2010/wordprocessingInk" xmlns:wne="http://schemas.microsoft.com/office/word/2006/wordml" xmlns:wps="http://schemas.microsoft.com/office/word/2010/wordprocessingShape" mc:Ignorable="w14 w15 w16se w16cid w16 w16cex w16sdtdh wp14">
+  <w:p>
+    <w:pPr>
+      <w:pStyle w:val="Header"/>
+    </w:pPr>
+  </w:p>
+</w:hdr>
 </file>
 
 <file path=word/styles.xml><?xml version="1.0" encoding="utf-8"?>
@@ -7902,6 +7521,50 @@
       <w:iCs/>
     </w:rPr>
   </w:style>
+  <w:style w:type="paragraph" w:styleId="Header">
+    <w:name w:val="header"/>
+    <w:basedOn w:val="Normal"/>
+    <w:link w:val="HeaderChar"/>
+    <w:uiPriority w:val="99"/>
+    <w:unhideWhenUsed/>
+    <w:rsid w:val="00E90F56"/>
+    <w:pPr>
+      <w:tabs>
+        <w:tab w:val="center" w:pos="4513"/>
+        <w:tab w:val="right" w:pos="9026"/>
+      </w:tabs>
+      <w:spacing w:after="0" w:line="240" w:lineRule="auto"/>
+    </w:pPr>
+  </w:style>
+  <w:style w:type="character" w:customStyle="1" w:styleId="HeaderChar">
+    <w:name w:val="Header Char"/>
+    <w:basedOn w:val="DefaultParagraphFont"/>
+    <w:link w:val="Header"/>
+    <w:uiPriority w:val="99"/>
+    <w:rsid w:val="00E90F56"/>
+  </w:style>
+  <w:style w:type="paragraph" w:styleId="Footer">
+    <w:name w:val="footer"/>
+    <w:basedOn w:val="Normal"/>
+    <w:link w:val="FooterChar"/>
+    <w:uiPriority w:val="99"/>
+    <w:unhideWhenUsed/>
+    <w:rsid w:val="00E90F56"/>
+    <w:pPr>
+      <w:tabs>
+        <w:tab w:val="center" w:pos="4513"/>
+        <w:tab w:val="right" w:pos="9026"/>
+      </w:tabs>
+      <w:spacing w:after="0" w:line="240" w:lineRule="auto"/>
+    </w:pPr>
+  </w:style>
+  <w:style w:type="character" w:customStyle="1" w:styleId="FooterChar">
+    <w:name w:val="Footer Char"/>
+    <w:basedOn w:val="DefaultParagraphFont"/>
+    <w:link w:val="Footer"/>
+    <w:uiPriority w:val="99"/>
+    <w:rsid w:val="00E90F56"/>
+  </w:style>
 </w:styles>
 </file>
 

</xml_diff>